<commit_message>
manuscript and summary pt update
</commit_message>
<xml_diff>
--- a/Docs/Suplementary_text.docx
+++ b/Docs/Suplementary_text.docx
@@ -94,10 +94,82 @@
         <w:t xml:space="preserve">. After removing 88 thousand plastid and mitochondrial sequences, the dataset was filtered by removing ASVs that occurred less than 8 times in the dataset. This reduced the total number of taxa from </w:t>
       </w:r>
       <w:r>
-        <w:t>7599 to 4572</w:t>
-      </w:r>
-      <w:r>
-        <w:t>, but retained 99.48% of sequences. Rarefaction was performed at 8652 sequences per sample, and removed only 43 out of 4572 input taxa (</w:t>
+        <w:t>9.838</w:t>
+      </w:r>
+      <w:r>
+        <w:t xml:space="preserve"> to </w:t>
+      </w:r>
+      <w:r>
+        <w:rPr>
+          <w:rFonts w:cstheme="minorHAnsi"/>
+        </w:rPr>
+        <w:t>4.943</w:t>
+      </w:r>
+      <w:r>
+        <w:t>, but retained 99.</w:t>
+      </w:r>
+      <w:r>
+        <w:t>02</w:t>
+      </w:r>
+      <w:r>
+        <w:t xml:space="preserve">% of sequences. </w:t>
+      </w:r>
+      <w:r>
+        <w:t xml:space="preserve">The </w:t>
+      </w:r>
+      <w:r>
+        <w:rPr>
+          <w:rFonts w:cstheme="minorHAnsi"/>
+        </w:rPr>
+        <w:t>mean library size</w:t>
+      </w:r>
+      <w:r>
+        <w:rPr>
+          <w:rFonts w:cstheme="minorHAnsi"/>
+        </w:rPr>
+        <w:t xml:space="preserve"> was</w:t>
+      </w:r>
+      <w:r>
+        <w:rPr>
+          <w:rFonts w:cstheme="minorHAnsi"/>
+        </w:rPr>
+        <w:t xml:space="preserve"> of 25.974 ±</w:t>
+      </w:r>
+      <w:r>
+        <w:rPr>
+          <w:rFonts w:cstheme="minorHAnsi"/>
+        </w:rPr>
+        <w:t xml:space="preserve"> 8.390</w:t>
+      </w:r>
+      <w:r>
+        <w:rPr>
+          <w:rFonts w:cstheme="minorHAnsi"/>
+        </w:rPr>
+        <w:t xml:space="preserve"> sequences per sample</w:t>
+      </w:r>
+      <w:r>
+        <w:t xml:space="preserve">. </w:t>
+      </w:r>
+      <w:r>
+        <w:t xml:space="preserve">Rarefaction was performed at </w:t>
+      </w:r>
+      <w:r>
+        <w:rPr>
+          <w:rFonts w:cstheme="minorHAnsi"/>
+        </w:rPr>
+        <w:t xml:space="preserve">8.678 </w:t>
+      </w:r>
+      <w:r>
+        <w:t xml:space="preserve">sequences per sample, and removed only 43 out of </w:t>
+      </w:r>
+      <w:r>
+        <w:rPr>
+          <w:rFonts w:cstheme="minorHAnsi"/>
+        </w:rPr>
+        <w:t>4.943</w:t>
+      </w:r>
+      <w:r>
+        <w:t xml:space="preserve"> input taxa (</w:t>
       </w:r>
       <w:proofErr w:type="spellStart"/>
       <w:r>
@@ -129,7 +201,12 @@
     </w:p>
     <w:p>
       <w:r>
-        <w:t xml:space="preserve">Root samples show significant interaction effects between </w:t>
+        <w:t>Root samples show significant interaction effects bet</w:t>
+      </w:r>
+      <w:bookmarkStart w:id="0" w:name="_GoBack"/>
+      <w:bookmarkEnd w:id="0"/>
+      <w:r>
+        <w:t xml:space="preserve">ween </w:t>
       </w:r>
       <w:proofErr w:type="spellStart"/>
       <w:r>
@@ -230,19 +307,19 @@
         </w:rPr>
         <w:t xml:space="preserve"> controls belong to 11 different phyla, suggesting that </w:t>
       </w:r>
-      <w:commentRangeStart w:id="0"/>
+      <w:commentRangeStart w:id="1"/>
       <w:r>
         <w:rPr>
           <w:bCs/>
         </w:rPr>
         <w:t>stress could reduce diversity of selected bacteria at a phylum level</w:t>
       </w:r>
-      <w:commentRangeEnd w:id="0"/>
+      <w:commentRangeEnd w:id="1"/>
       <w:r>
         <w:rPr>
           <w:rStyle w:val="CommentReference"/>
         </w:rPr>
-        <w:commentReference w:id="0"/>
+        <w:commentReference w:id="1"/>
       </w:r>
       <w:r>
         <w:rPr>
@@ -276,19 +353,7 @@
         <w:rPr>
           <w:bCs/>
         </w:rPr>
-        <w:t xml:space="preserve">The </w:t>
-      </w:r>
-      <w:r>
-        <w:rPr>
-          <w:bCs/>
-        </w:rPr>
-        <w:t>al</w:t>
-      </w:r>
-      <w:r>
-        <w:rPr>
-          <w:bCs/>
-        </w:rPr>
-        <w:t xml:space="preserve">pha </w:t>
+        <w:t xml:space="preserve">The alpha </w:t>
       </w:r>
       <w:proofErr w:type="spellStart"/>
       <w:r>
@@ -302,13 +367,7 @@
         <w:rPr>
           <w:bCs/>
         </w:rPr>
-        <w:t xml:space="preserve"> metrics of above-neutral ASVs </w:t>
-      </w:r>
-      <w:r>
-        <w:rPr>
-          <w:bCs/>
-        </w:rPr>
-        <w:t xml:space="preserve">corroborates the hypotheses that diversity in </w:t>
+        <w:t xml:space="preserve"> metrics of above-neutral ASVs corroborates the hypotheses that diversity in </w:t>
       </w:r>
       <w:proofErr w:type="gramStart"/>
       <w:r>
@@ -514,12 +573,12 @@
     </w:p>
     <w:p>
       <w:r>
+        <w:lastRenderedPageBreak/>
         <w:t>Alpha diversity</w:t>
       </w:r>
     </w:p>
     <w:p>
       <w:r>
-        <w:lastRenderedPageBreak/>
         <w:t xml:space="preserve">This effect is </w:t>
       </w:r>
       <w:proofErr w:type="gramStart"/>
@@ -559,329 +618,329 @@
       <w:pPr>
         <w:rPr>
           <w:bCs/>
-        </w:rPr>
-      </w:pPr>
-      <w:commentRangeStart w:id="1"/>
-      <w:r>
-        <w:t xml:space="preserve">The Shannon diversity pattern found in the soil samples is very similar to that of the ASVs selected by the neutral models. </w:t>
-      </w:r>
-      <w:proofErr w:type="gramStart"/>
-      <w:r>
-        <w:t xml:space="preserve">Treatment with </w:t>
-      </w:r>
-      <w:proofErr w:type="spellStart"/>
-      <w:r>
-        <w:t>MeJA</w:t>
-      </w:r>
-      <w:proofErr w:type="spellEnd"/>
-      <w:r>
-        <w:t xml:space="preserve"> 0.1mM increases diversity for both plant species </w:t>
-      </w:r>
-      <w:r>
-        <w:t>(</w:t>
-      </w:r>
-      <w:proofErr w:type="spellStart"/>
-      <w:r>
-        <w:rPr>
-          <w:bCs/>
-        </w:rPr>
-        <w:t>Figure_alpha_diversity_above_expected</w:t>
-      </w:r>
-      <w:proofErr w:type="spellEnd"/>
-      <w:r>
-        <w:rPr>
-          <w:bCs/>
-        </w:rPr>
-        <w:t xml:space="preserve">, </w:t>
-      </w:r>
-      <w:proofErr w:type="spellStart"/>
-      <w:r>
-        <w:rPr>
-          <w:bCs/>
-        </w:rPr>
-        <w:t>table</w:t>
-      </w:r>
-      <w:r>
-        <w:rPr>
-          <w:bCs/>
-        </w:rPr>
-        <w:t>_</w:t>
-      </w:r>
-      <w:r>
-        <w:rPr>
-          <w:bCs/>
-        </w:rPr>
-        <w:t>alpha_diversity_above_expected</w:t>
-      </w:r>
-      <w:proofErr w:type="spellEnd"/>
-      <w:r>
-        <w:rPr>
-          <w:bCs/>
-        </w:rPr>
-        <w:t>)</w:t>
-      </w:r>
-      <w:r>
-        <w:rPr>
-          <w:bCs/>
-        </w:rPr>
-        <w:t>.</w:t>
-      </w:r>
-      <w:proofErr w:type="gramEnd"/>
-      <w:r>
-        <w:rPr>
-          <w:bCs/>
-        </w:rPr>
-        <w:t xml:space="preserve"> When considering only Family </w:t>
-      </w:r>
-      <w:proofErr w:type="spellStart"/>
-      <w:r>
-        <w:rPr>
-          <w:bCs/>
-        </w:rPr>
-        <w:t>Commonadaeae</w:t>
-      </w:r>
-      <w:proofErr w:type="spellEnd"/>
-      <w:r>
-        <w:rPr>
-          <w:bCs/>
-        </w:rPr>
-        <w:t xml:space="preserve">, we can see an increase of Shannon diversity in this family according </w:t>
-      </w:r>
-      <w:proofErr w:type="spellStart"/>
-      <w:r>
-        <w:rPr>
-          <w:bCs/>
-        </w:rPr>
-        <w:t>MeJA</w:t>
-      </w:r>
-      <w:proofErr w:type="spellEnd"/>
-      <w:r>
-        <w:rPr>
-          <w:bCs/>
-        </w:rPr>
-        <w:t xml:space="preserve"> concentration on </w:t>
-      </w:r>
-      <w:proofErr w:type="spellStart"/>
-      <w:r>
-        <w:rPr>
-          <w:bCs/>
-          <w:i/>
-        </w:rPr>
-        <w:t>B.oleracea</w:t>
-      </w:r>
-      <w:proofErr w:type="spellEnd"/>
-      <w:r>
-        <w:rPr>
-          <w:bCs/>
-        </w:rPr>
-        <w:t xml:space="preserve">, but the diversity on oral secretion treatments is lower. For </w:t>
-      </w:r>
-      <w:r>
-        <w:rPr>
-          <w:bCs/>
-          <w:i/>
-        </w:rPr>
-        <w:t>A. thaliana</w:t>
-      </w:r>
-      <w:r>
-        <w:rPr>
-          <w:bCs/>
-        </w:rPr>
-        <w:t xml:space="preserve">, diversity of Family </w:t>
-      </w:r>
-      <w:proofErr w:type="spellStart"/>
-      <w:r>
-        <w:rPr>
-          <w:bCs/>
-        </w:rPr>
-        <w:t>Commonadaeae</w:t>
-      </w:r>
-      <w:proofErr w:type="spellEnd"/>
-      <w:r>
-        <w:rPr>
-          <w:bCs/>
-        </w:rPr>
-        <w:t xml:space="preserve"> is highest at oral </w:t>
-      </w:r>
-      <w:proofErr w:type="spellStart"/>
-      <w:r>
-        <w:rPr>
-          <w:bCs/>
-        </w:rPr>
-        <w:t>secretionand</w:t>
-      </w:r>
-      <w:proofErr w:type="spellEnd"/>
-      <w:r>
-        <w:rPr>
-          <w:bCs/>
-        </w:rPr>
-        <w:t xml:space="preserve"> </w:t>
-      </w:r>
-      <w:proofErr w:type="spellStart"/>
-      <w:r>
-        <w:rPr>
-          <w:bCs/>
-        </w:rPr>
-        <w:t>MeJA</w:t>
-      </w:r>
-      <w:proofErr w:type="spellEnd"/>
-      <w:r>
-        <w:rPr>
-          <w:bCs/>
-        </w:rPr>
-        <w:t xml:space="preserve"> 0.1mM.  When considering only Order </w:t>
-      </w:r>
-      <w:proofErr w:type="spellStart"/>
-      <w:r>
-        <w:rPr>
-          <w:bCs/>
-        </w:rPr>
-        <w:t>rhizobiales</w:t>
-      </w:r>
-      <w:proofErr w:type="spellEnd"/>
-      <w:r>
-        <w:rPr>
-          <w:bCs/>
-        </w:rPr>
-        <w:t xml:space="preserve">, we can see an increase of Shannon diversity in this family according </w:t>
-      </w:r>
-      <w:proofErr w:type="spellStart"/>
-      <w:r>
-        <w:rPr>
-          <w:bCs/>
-        </w:rPr>
-        <w:t>MeJA</w:t>
-      </w:r>
-      <w:proofErr w:type="spellEnd"/>
-      <w:r>
-        <w:rPr>
-          <w:bCs/>
-        </w:rPr>
-        <w:t xml:space="preserve"> concentration on </w:t>
-      </w:r>
-      <w:proofErr w:type="spellStart"/>
-      <w:r>
-        <w:rPr>
-          <w:bCs/>
-        </w:rPr>
-        <w:t>B.oleracea</w:t>
-      </w:r>
-      <w:proofErr w:type="gramStart"/>
-      <w:r>
-        <w:rPr>
-          <w:bCs/>
-        </w:rPr>
-        <w:t>,and</w:t>
-      </w:r>
-      <w:proofErr w:type="spellEnd"/>
-      <w:proofErr w:type="gramEnd"/>
-      <w:r>
-        <w:rPr>
-          <w:bCs/>
-        </w:rPr>
-        <w:t xml:space="preserve"> diversity is also high in oral secretion. </w:t>
-      </w:r>
-      <w:proofErr w:type="gramStart"/>
-      <w:r>
-        <w:rPr>
-          <w:bCs/>
-        </w:rPr>
-        <w:t>for</w:t>
-      </w:r>
-      <w:proofErr w:type="gramEnd"/>
-      <w:r>
-        <w:rPr>
-          <w:bCs/>
-        </w:rPr>
-        <w:t xml:space="preserve"> A. thaliana, diversity of Order </w:t>
-      </w:r>
-      <w:proofErr w:type="spellStart"/>
-      <w:r>
-        <w:rPr>
-          <w:bCs/>
-        </w:rPr>
-        <w:t>rhizobiales</w:t>
-      </w:r>
-      <w:proofErr w:type="spellEnd"/>
-      <w:r>
-        <w:rPr>
-          <w:bCs/>
-        </w:rPr>
-        <w:t xml:space="preserve"> is high at </w:t>
-      </w:r>
-      <w:proofErr w:type="spellStart"/>
-      <w:r>
-        <w:rPr>
-          <w:bCs/>
-        </w:rPr>
-        <w:t>MeJA</w:t>
-      </w:r>
-      <w:proofErr w:type="spellEnd"/>
-      <w:r>
-        <w:rPr>
-          <w:bCs/>
-        </w:rPr>
-        <w:t xml:space="preserve"> 0.1, but similar across other treatments.</w:t>
-      </w:r>
-      <w:commentRangeEnd w:id="1"/>
-      <w:r>
-        <w:rPr>
-          <w:rStyle w:val="CommentReference"/>
-        </w:rPr>
-        <w:commentReference w:id="1"/>
-      </w:r>
-      <w:r>
-        <w:rPr>
-          <w:bCs/>
-        </w:rPr>
-        <w:t xml:space="preserve"> PEDRO YOU SHOULD ADD A PLOT FOR ORDER XHANTOMONADALES AND MICROCOCALES, SHOWING BOTH THE ABOVE-EXPECTED AND FULL DIVERSITY</w:t>
-      </w:r>
-    </w:p>
-    <w:p>
-      <w:r>
-        <w:t>Differential abundance</w:t>
-      </w:r>
-    </w:p>
-    <w:p>
-      <w:r>
-        <w:rPr>
-          <w:bCs/>
-        </w:rPr>
-        <w:t>(</w:t>
-      </w:r>
-      <w:proofErr w:type="spellStart"/>
-      <w:proofErr w:type="gramStart"/>
-      <w:r>
-        <w:rPr>
-          <w:bCs/>
-        </w:rPr>
-        <w:t>obs</w:t>
-      </w:r>
-      <w:proofErr w:type="spellEnd"/>
-      <w:proofErr w:type="gramEnd"/>
-      <w:r>
-        <w:rPr>
-          <w:bCs/>
-        </w:rPr>
-        <w:t>: Deseq2 comparisons focused on Control VS treatment comparisons, not treatment VS treatment pairwise comparisons. Fisher tests will later include any ASV tagged as differentially abundant in any treatment-control comparisons. No ASV differentially abundant in treatment-treatment comparisons are added to the fisher test)</w:t>
-      </w:r>
-    </w:p>
-    <w:p>
-      <w:r>
-        <w:t>Random Forest</w:t>
-      </w:r>
-    </w:p>
-    <w:p>
-      <w:pPr>
-        <w:rPr>
-          <w:iCs/>
         </w:rPr>
       </w:pPr>
       <w:commentRangeStart w:id="2"/>
       <w:r>
+        <w:t xml:space="preserve">The Shannon diversity pattern found in the soil samples is very similar to that of the ASVs selected by the neutral models. </w:t>
+      </w:r>
+      <w:proofErr w:type="gramStart"/>
+      <w:r>
+        <w:t xml:space="preserve">Treatment with </w:t>
+      </w:r>
+      <w:proofErr w:type="spellStart"/>
+      <w:r>
+        <w:t>MeJA</w:t>
+      </w:r>
+      <w:proofErr w:type="spellEnd"/>
+      <w:r>
+        <w:t xml:space="preserve"> 0.1mM increases diversity for both plant species </w:t>
+      </w:r>
+      <w:r>
+        <w:t>(</w:t>
+      </w:r>
+      <w:proofErr w:type="spellStart"/>
+      <w:r>
+        <w:rPr>
+          <w:bCs/>
+        </w:rPr>
+        <w:t>Figure_alpha_diversity_above_expected</w:t>
+      </w:r>
+      <w:proofErr w:type="spellEnd"/>
+      <w:r>
+        <w:rPr>
+          <w:bCs/>
+        </w:rPr>
+        <w:t xml:space="preserve">, </w:t>
+      </w:r>
+      <w:proofErr w:type="spellStart"/>
+      <w:r>
+        <w:rPr>
+          <w:bCs/>
+        </w:rPr>
+        <w:t>table</w:t>
+      </w:r>
+      <w:r>
+        <w:rPr>
+          <w:bCs/>
+        </w:rPr>
+        <w:t>_</w:t>
+      </w:r>
+      <w:r>
+        <w:rPr>
+          <w:bCs/>
+        </w:rPr>
+        <w:t>alpha_diversity_above_expected</w:t>
+      </w:r>
+      <w:proofErr w:type="spellEnd"/>
+      <w:r>
+        <w:rPr>
+          <w:bCs/>
+        </w:rPr>
+        <w:t>)</w:t>
+      </w:r>
+      <w:r>
+        <w:rPr>
+          <w:bCs/>
+        </w:rPr>
+        <w:t>.</w:t>
+      </w:r>
+      <w:proofErr w:type="gramEnd"/>
+      <w:r>
+        <w:rPr>
+          <w:bCs/>
+        </w:rPr>
+        <w:t xml:space="preserve"> When considering only Family </w:t>
+      </w:r>
+      <w:proofErr w:type="spellStart"/>
+      <w:r>
+        <w:rPr>
+          <w:bCs/>
+        </w:rPr>
+        <w:t>Commonadaeae</w:t>
+      </w:r>
+      <w:proofErr w:type="spellEnd"/>
+      <w:r>
+        <w:rPr>
+          <w:bCs/>
+        </w:rPr>
+        <w:t xml:space="preserve">, we can see an increase of Shannon diversity in this family according </w:t>
+      </w:r>
+      <w:proofErr w:type="spellStart"/>
+      <w:r>
+        <w:rPr>
+          <w:bCs/>
+        </w:rPr>
+        <w:t>MeJA</w:t>
+      </w:r>
+      <w:proofErr w:type="spellEnd"/>
+      <w:r>
+        <w:rPr>
+          <w:bCs/>
+        </w:rPr>
+        <w:t xml:space="preserve"> concentration on </w:t>
+      </w:r>
+      <w:proofErr w:type="spellStart"/>
+      <w:r>
+        <w:rPr>
+          <w:bCs/>
+          <w:i/>
+        </w:rPr>
+        <w:t>B.oleracea</w:t>
+      </w:r>
+      <w:proofErr w:type="spellEnd"/>
+      <w:r>
+        <w:rPr>
+          <w:bCs/>
+        </w:rPr>
+        <w:t xml:space="preserve">, but the diversity on oral secretion treatments is lower. For </w:t>
+      </w:r>
+      <w:r>
+        <w:rPr>
+          <w:bCs/>
+          <w:i/>
+        </w:rPr>
+        <w:t>A. thaliana</w:t>
+      </w:r>
+      <w:r>
+        <w:rPr>
+          <w:bCs/>
+        </w:rPr>
+        <w:t xml:space="preserve">, diversity of Family </w:t>
+      </w:r>
+      <w:proofErr w:type="spellStart"/>
+      <w:r>
+        <w:rPr>
+          <w:bCs/>
+        </w:rPr>
+        <w:t>Commonadaeae</w:t>
+      </w:r>
+      <w:proofErr w:type="spellEnd"/>
+      <w:r>
+        <w:rPr>
+          <w:bCs/>
+        </w:rPr>
+        <w:t xml:space="preserve"> is highest at oral </w:t>
+      </w:r>
+      <w:proofErr w:type="spellStart"/>
+      <w:r>
+        <w:rPr>
+          <w:bCs/>
+        </w:rPr>
+        <w:t>secretionand</w:t>
+      </w:r>
+      <w:proofErr w:type="spellEnd"/>
+      <w:r>
+        <w:rPr>
+          <w:bCs/>
+        </w:rPr>
+        <w:t xml:space="preserve"> </w:t>
+      </w:r>
+      <w:proofErr w:type="spellStart"/>
+      <w:r>
+        <w:rPr>
+          <w:bCs/>
+        </w:rPr>
+        <w:t>MeJA</w:t>
+      </w:r>
+      <w:proofErr w:type="spellEnd"/>
+      <w:r>
+        <w:rPr>
+          <w:bCs/>
+        </w:rPr>
+        <w:t xml:space="preserve"> 0.1mM.  When considering only Order </w:t>
+      </w:r>
+      <w:proofErr w:type="spellStart"/>
+      <w:r>
+        <w:rPr>
+          <w:bCs/>
+        </w:rPr>
+        <w:t>rhizobiales</w:t>
+      </w:r>
+      <w:proofErr w:type="spellEnd"/>
+      <w:r>
+        <w:rPr>
+          <w:bCs/>
+        </w:rPr>
+        <w:t xml:space="preserve">, we can see an increase of Shannon diversity in this family according </w:t>
+      </w:r>
+      <w:proofErr w:type="spellStart"/>
+      <w:r>
+        <w:rPr>
+          <w:bCs/>
+        </w:rPr>
+        <w:t>MeJA</w:t>
+      </w:r>
+      <w:proofErr w:type="spellEnd"/>
+      <w:r>
+        <w:rPr>
+          <w:bCs/>
+        </w:rPr>
+        <w:t xml:space="preserve"> concentration on </w:t>
+      </w:r>
+      <w:proofErr w:type="spellStart"/>
+      <w:r>
+        <w:rPr>
+          <w:bCs/>
+        </w:rPr>
+        <w:t>B.oleracea</w:t>
+      </w:r>
+      <w:proofErr w:type="gramStart"/>
+      <w:r>
+        <w:rPr>
+          <w:bCs/>
+        </w:rPr>
+        <w:t>,and</w:t>
+      </w:r>
+      <w:proofErr w:type="spellEnd"/>
+      <w:proofErr w:type="gramEnd"/>
+      <w:r>
+        <w:rPr>
+          <w:bCs/>
+        </w:rPr>
+        <w:t xml:space="preserve"> diversity is also high in oral secretion. </w:t>
+      </w:r>
+      <w:proofErr w:type="gramStart"/>
+      <w:r>
+        <w:rPr>
+          <w:bCs/>
+        </w:rPr>
+        <w:t>for</w:t>
+      </w:r>
+      <w:proofErr w:type="gramEnd"/>
+      <w:r>
+        <w:rPr>
+          <w:bCs/>
+        </w:rPr>
+        <w:t xml:space="preserve"> A. thaliana, diversity of Order </w:t>
+      </w:r>
+      <w:proofErr w:type="spellStart"/>
+      <w:r>
+        <w:rPr>
+          <w:bCs/>
+        </w:rPr>
+        <w:t>rhizobiales</w:t>
+      </w:r>
+      <w:proofErr w:type="spellEnd"/>
+      <w:r>
+        <w:rPr>
+          <w:bCs/>
+        </w:rPr>
+        <w:t xml:space="preserve"> is high at </w:t>
+      </w:r>
+      <w:proofErr w:type="spellStart"/>
+      <w:r>
+        <w:rPr>
+          <w:bCs/>
+        </w:rPr>
+        <w:t>MeJA</w:t>
+      </w:r>
+      <w:proofErr w:type="spellEnd"/>
+      <w:r>
+        <w:rPr>
+          <w:bCs/>
+        </w:rPr>
+        <w:t xml:space="preserve"> 0.1, but similar across other treatments.</w:t>
+      </w:r>
+      <w:commentRangeEnd w:id="2"/>
+      <w:r>
+        <w:rPr>
+          <w:rStyle w:val="CommentReference"/>
+        </w:rPr>
+        <w:commentReference w:id="2"/>
+      </w:r>
+      <w:r>
+        <w:rPr>
+          <w:bCs/>
+        </w:rPr>
+        <w:t xml:space="preserve"> PEDRO YOU SHOULD ADD A PLOT FOR ORDER XHANTOMONADALES AND MICROCOCALES, SHOWING BOTH THE ABOVE-EXPECTED AND FULL DIVERSITY</w:t>
+      </w:r>
+    </w:p>
+    <w:p>
+      <w:r>
+        <w:t>Differential abundance</w:t>
+      </w:r>
+    </w:p>
+    <w:p>
+      <w:r>
+        <w:rPr>
+          <w:bCs/>
+        </w:rPr>
+        <w:t>(</w:t>
+      </w:r>
+      <w:proofErr w:type="spellStart"/>
+      <w:proofErr w:type="gramStart"/>
+      <w:r>
+        <w:rPr>
+          <w:bCs/>
+        </w:rPr>
+        <w:t>obs</w:t>
+      </w:r>
+      <w:proofErr w:type="spellEnd"/>
+      <w:proofErr w:type="gramEnd"/>
+      <w:r>
+        <w:rPr>
+          <w:bCs/>
+        </w:rPr>
+        <w:t>: Deseq2 comparisons focused on Control VS treatment comparisons, not treatment VS treatment pairwise comparisons. Fisher tests will later include any ASV tagged as differentially abundant in any treatment-control comparisons. No ASV differentially abundant in treatment-treatment comparisons are added to the fisher test)</w:t>
+      </w:r>
+    </w:p>
+    <w:p>
+      <w:r>
+        <w:t>Random Forest</w:t>
+      </w:r>
+    </w:p>
+    <w:p>
+      <w:pPr>
         <w:rPr>
           <w:iCs/>
         </w:rPr>
+      </w:pPr>
+      <w:commentRangeStart w:id="3"/>
+      <w:r>
+        <w:rPr>
+          <w:iCs/>
+        </w:rPr>
         <w:t>Here, accuracy refers to how often the model correctly classifies a sample according the stress (</w:t>
       </w:r>
       <w:proofErr w:type="spellStart"/>
@@ -924,12 +983,12 @@
         </w:rPr>
         <w:t>refers to a measure of agreement by two classification models (in this case, the ground truth and the RF-based classifications) by considering the observed accuracy and an expected accuracy based on random classifications. A higher Kappa indicates high agreement, and thus, better model performance.</w:t>
       </w:r>
-      <w:commentRangeEnd w:id="2"/>
+      <w:commentRangeEnd w:id="3"/>
       <w:r>
         <w:rPr>
           <w:rStyle w:val="CommentReference"/>
         </w:rPr>
-        <w:commentReference w:id="2"/>
+        <w:commentReference w:id="3"/>
       </w:r>
       <w:r>
         <w:rPr>
@@ -983,7 +1042,7 @@
         </w:rPr>
         <w:t xml:space="preserve"> </w:t>
       </w:r>
-      <w:commentRangeStart w:id="3"/>
+      <w:commentRangeStart w:id="4"/>
       <w:r>
         <w:rPr>
           <w:iCs/>
@@ -1004,12 +1063,12 @@
         </w:rPr>
         <w:t xml:space="preserve"> could occur, but as slight differences in experimental design can change the community structure, it is not so relevant to anticipate finding the same taxa as important in another dataset</w:t>
       </w:r>
-      <w:commentRangeEnd w:id="3"/>
+      <w:commentRangeEnd w:id="4"/>
       <w:r>
         <w:rPr>
           <w:rStyle w:val="CommentReference"/>
         </w:rPr>
-        <w:commentReference w:id="3"/>
+        <w:commentReference w:id="4"/>
       </w:r>
       <w:r>
         <w:rPr>
@@ -1055,11 +1114,11 @@
       </w:r>
     </w:p>
     <w:p>
-      <w:commentRangeStart w:id="4"/>
+      <w:commentRangeStart w:id="5"/>
       <w:r>
         <w:t>There were 8 ASVs tagged as keystone taxa</w:t>
       </w:r>
-      <w:commentRangeEnd w:id="4"/>
+      <w:commentRangeEnd w:id="5"/>
       <w:r>
         <w:t xml:space="preserve"> according degree, </w:t>
       </w:r>
@@ -1075,7 +1134,7 @@
         <w:rPr>
           <w:rStyle w:val="CommentReference"/>
         </w:rPr>
-        <w:commentReference w:id="4"/>
+        <w:commentReference w:id="5"/>
       </w:r>
       <w:r>
         <w:t xml:space="preserve"> Four of them are found in the rhizosphere communities of </w:t>
@@ -1095,7 +1154,11 @@
       </w:r>
       <w:proofErr w:type="spellEnd"/>
       <w:r>
-        <w:t xml:space="preserve">. From these four keystone taxa, one ASV from order </w:t>
+        <w:t xml:space="preserve">. From these </w:t>
+      </w:r>
+      <w:r>
+        <w:lastRenderedPageBreak/>
+        <w:t xml:space="preserve">four keystone taxa, one ASV from order </w:t>
       </w:r>
       <w:proofErr w:type="spellStart"/>
       <w:r>
@@ -1111,11 +1174,7 @@
       </w:r>
       <w:proofErr w:type="spellEnd"/>
       <w:r>
-        <w:t xml:space="preserve">, was also classified as a </w:t>
-      </w:r>
-      <w:r>
-        <w:lastRenderedPageBreak/>
-        <w:t xml:space="preserve">module hub and was occurring above the predictions of the neutral model in all stress treatments. One ASV from genus </w:t>
+        <w:t xml:space="preserve">, was also classified as a module hub and was occurring above the predictions of the neutral model in all stress treatments. One ASV from genus </w:t>
       </w:r>
       <w:proofErr w:type="spellStart"/>
       <w:r>
@@ -1205,7 +1264,7 @@
       <w:r>
         <w:t xml:space="preserve"> analysis. In our analysis, several network modules had significant or near significant (p&lt;0.1) correlations with leaf dry weight, MYC2 expression, and LOX2 expression </w:t>
       </w:r>
-      <w:commentRangeStart w:id="5"/>
+      <w:commentRangeStart w:id="6"/>
       <w:r>
         <w:t xml:space="preserve">(figure </w:t>
       </w:r>
@@ -1217,12 +1276,12 @@
       <w:r>
         <w:t xml:space="preserve">). </w:t>
       </w:r>
-      <w:commentRangeEnd w:id="5"/>
+      <w:commentRangeEnd w:id="6"/>
       <w:r>
         <w:rPr>
           <w:rStyle w:val="CommentReference"/>
         </w:rPr>
-        <w:commentReference w:id="5"/>
+        <w:commentReference w:id="6"/>
       </w:r>
       <w:r>
         <w:t xml:space="preserve"> We highlight module 3 in both endosphere and </w:t>
@@ -1244,16 +1303,16 @@
       <w:r>
         <w:t xml:space="preserve">. </w:t>
       </w:r>
-      <w:commentRangeStart w:id="6"/>
+      <w:commentRangeStart w:id="7"/>
       <w:r>
         <w:t xml:space="preserve">These modules had positive correlations to MYC2 and negative correlations to plant dry weight. </w:t>
       </w:r>
-      <w:commentRangeEnd w:id="6"/>
+      <w:commentRangeEnd w:id="7"/>
       <w:r>
         <w:rPr>
           <w:rStyle w:val="CommentReference"/>
         </w:rPr>
-        <w:commentReference w:id="6"/>
+        <w:commentReference w:id="7"/>
       </w:r>
       <w:r>
         <w:t xml:space="preserve"> These two </w:t>
@@ -1508,7 +1567,7 @@
       </w:r>
     </w:p>
     <w:p>
-      <w:commentRangeStart w:id="7"/>
+      <w:commentRangeStart w:id="8"/>
       <w:proofErr w:type="spellStart"/>
       <w:r>
         <w:t>AT_soil</w:t>
@@ -1525,16 +1584,16 @@
       <w:r>
         <w:t xml:space="preserve"> stress responses. However, as it is well established, plants must balance defense and growth regulation. </w:t>
       </w:r>
-      <w:commentRangeEnd w:id="7"/>
+      <w:commentRangeEnd w:id="8"/>
       <w:r>
         <w:rPr>
           <w:rStyle w:val="CommentReference"/>
         </w:rPr>
-        <w:commentReference w:id="7"/>
-      </w:r>
-    </w:p>
-    <w:p>
-      <w:commentRangeStart w:id="8"/>
+        <w:commentReference w:id="8"/>
+      </w:r>
+    </w:p>
+    <w:p>
+      <w:commentRangeStart w:id="9"/>
       <w:r>
         <w:t xml:space="preserve">Finally, we note a significant role of ASVs from genus </w:t>
       </w:r>
@@ -1594,12 +1653,12 @@
       <w:r>
         <w:t xml:space="preserve"> their potential role in formation of biofilms….. </w:t>
       </w:r>
-      <w:commentRangeEnd w:id="8"/>
+      <w:commentRangeEnd w:id="9"/>
       <w:r>
         <w:rPr>
           <w:rStyle w:val="CommentReference"/>
         </w:rPr>
-        <w:commentReference w:id="8"/>
+        <w:commentReference w:id="9"/>
       </w:r>
     </w:p>
     <w:p>
@@ -2645,8 +2704,6 @@
         </w:rPr>
         <w:t>already cited in manuscript]</w:t>
       </w:r>
-      <w:bookmarkStart w:id="9" w:name="_GoBack"/>
-      <w:bookmarkEnd w:id="9"/>
       <w:r>
         <w:rPr>
           <w:rFonts w:cstheme="minorHAnsi"/>
@@ -2793,7 +2850,7 @@
 
 <file path=word/comments.xml><?xml version="1.0" encoding="utf-8"?>
 <w:comments xmlns:wpc="http://schemas.microsoft.com/office/word/2010/wordprocessingCanvas" xmlns:mc="http://schemas.openxmlformats.org/markup-compatibility/2006" xmlns:o="urn:schemas-microsoft-com:office:office" xmlns:r="http://schemas.openxmlformats.org/officeDocument/2006/relationships" xmlns:m="http://schemas.openxmlformats.org/officeDocument/2006/math" xmlns:v="urn:schemas-microsoft-com:vml" xmlns:wp14="http://schemas.microsoft.com/office/word/2010/wordprocessingDrawing" xmlns:wp="http://schemas.openxmlformats.org/drawingml/2006/wordprocessingDrawing" xmlns:w10="urn:schemas-microsoft-com:office:word" xmlns:w="http://schemas.openxmlformats.org/wordprocessingml/2006/main" xmlns:w14="http://schemas.microsoft.com/office/word/2010/wordml" xmlns:wpg="http://schemas.microsoft.com/office/word/2010/wordprocessingGroup" xmlns:wpi="http://schemas.microsoft.com/office/word/2010/wordprocessingInk" xmlns:wne="http://schemas.microsoft.com/office/word/2006/wordml" xmlns:wps="http://schemas.microsoft.com/office/word/2010/wordprocessingShape" mc:Ignorable="w14 wp14">
-  <w:comment w:id="0" w:author="pedro" w:date="2022-08-05T15:40:00Z" w:initials="p">
+  <w:comment w:id="1" w:author="pedro" w:date="2022-08-05T15:40:00Z" w:initials="p">
     <w:p>
       <w:pPr>
         <w:pStyle w:val="CommentText"/>
@@ -2809,7 +2866,7 @@
       </w:r>
     </w:p>
   </w:comment>
-  <w:comment w:id="1" w:author="pedro" w:date="2022-08-05T17:13:00Z" w:initials="p">
+  <w:comment w:id="2" w:author="pedro" w:date="2022-08-05T17:13:00Z" w:initials="p">
     <w:p>
       <w:pPr>
         <w:pStyle w:val="CommentText"/>
@@ -2825,7 +2882,7 @@
       </w:r>
     </w:p>
   </w:comment>
-  <w:comment w:id="2" w:author="pedro" w:date="2022-08-05T17:17:00Z" w:initials="p">
+  <w:comment w:id="3" w:author="pedro" w:date="2022-08-05T17:17:00Z" w:initials="p">
     <w:p>
       <w:pPr>
         <w:pStyle w:val="CommentText"/>
@@ -2841,7 +2898,7 @@
       </w:r>
     </w:p>
   </w:comment>
-  <w:comment w:id="3" w:author="Beschoren da Costa, Pedro" w:date="2022-08-05T17:18:00Z" w:initials="BdCP">
+  <w:comment w:id="4" w:author="Beschoren da Costa, Pedro" w:date="2022-08-05T17:18:00Z" w:initials="BdCP">
     <w:p>
       <w:pPr>
         <w:pStyle w:val="CommentText"/>
@@ -2865,7 +2922,7 @@
       </w:r>
     </w:p>
   </w:comment>
-  <w:comment w:id="4" w:author="pedro" w:date="2022-08-05T17:28:00Z" w:initials="p">
+  <w:comment w:id="5" w:author="pedro" w:date="2022-08-05T17:28:00Z" w:initials="p">
     <w:p>
       <w:pPr>
         <w:pStyle w:val="CommentText"/>
@@ -2881,7 +2938,7 @@
       </w:r>
     </w:p>
   </w:comment>
-  <w:comment w:id="5" w:author="pedro" w:date="2022-08-05T17:35:00Z" w:initials="p">
+  <w:comment w:id="6" w:author="pedro" w:date="2022-08-05T17:35:00Z" w:initials="p">
     <w:p>
       <w:pPr>
         <w:pStyle w:val="CommentText"/>
@@ -2905,7 +2962,7 @@
       </w:r>
     </w:p>
   </w:comment>
-  <w:comment w:id="6" w:author="pedro" w:date="2022-08-05T17:35:00Z" w:initials="p">
+  <w:comment w:id="7" w:author="pedro" w:date="2022-08-05T17:35:00Z" w:initials="p">
     <w:p>
       <w:pPr>
         <w:pStyle w:val="CommentText"/>
@@ -2934,7 +2991,7 @@
       </w:r>
     </w:p>
   </w:comment>
-  <w:comment w:id="7" w:author="pedro" w:date="2022-08-05T17:35:00Z" w:initials="p">
+  <w:comment w:id="8" w:author="pedro" w:date="2022-08-05T17:35:00Z" w:initials="p">
     <w:p>
       <w:pPr>
         <w:pStyle w:val="CommentText"/>
@@ -2958,7 +3015,7 @@
       </w:r>
     </w:p>
   </w:comment>
-  <w:comment w:id="8" w:author="pedro" w:date="2022-08-05T17:35:00Z" w:initials="p">
+  <w:comment w:id="9" w:author="pedro" w:date="2022-08-05T17:35:00Z" w:initials="p">
     <w:p>
       <w:pPr>
         <w:pStyle w:val="CommentText"/>
@@ -3793,6 +3850,15 @@
 </file>
 
 <file path=customXml/item1.xml><?xml version="1.0" encoding="utf-8"?>
+<?mso-contentType ?>
+<FormTemplates xmlns="http://schemas.microsoft.com/sharepoint/v3/contenttype/forms">
+  <Display>DocumentLibraryForm</Display>
+  <Edit>DocumentLibraryForm</Edit>
+  <New>DocumentLibraryForm</New>
+</FormTemplates>
+</file>
+
+<file path=customXml/item2.xml><?xml version="1.0" encoding="utf-8"?>
 <ct:contentTypeSchema xmlns:ct="http://schemas.microsoft.com/office/2006/metadata/contentType" xmlns:ma="http://schemas.microsoft.com/office/2006/metadata/properties/metaAttributes" ct:_="" ma:_="" ma:contentTypeName="Document" ma:contentTypeID="0x0101000E412483FFC35649B797435CD3F0398D" ma:contentTypeVersion="16" ma:contentTypeDescription="Create a new document." ma:contentTypeScope="" ma:versionID="d1ef06f25ed612914346073c669f3d57">
   <xsd:schema xmlns:xsd="http://www.w3.org/2001/XMLSchema" xmlns:xs="http://www.w3.org/2001/XMLSchema" xmlns:p="http://schemas.microsoft.com/office/2006/metadata/properties" xmlns:ns2="c547a812-ac17-4a6a-8bd9-a75acfa31021" xmlns:ns3="814e9f69-708b-42d1-b772-2ece2c1b39da" targetNamespace="http://schemas.microsoft.com/office/2006/metadata/properties" ma:root="true" ma:fieldsID="8df51d0651151a8208a9da934d0771e3" ns2:_="" ns3:_="">
     <xsd:import namespace="c547a812-ac17-4a6a-8bd9-a75acfa31021"/>
@@ -4035,16 +4101,15 @@
 </ct:contentTypeSchema>
 </file>
 
-<file path=customXml/item2.xml><?xml version="1.0" encoding="utf-8"?>
-<?mso-contentType ?>
-<FormTemplates xmlns="http://schemas.microsoft.com/sharepoint/v3/contenttype/forms">
-  <Display>DocumentLibraryForm</Display>
-  <Edit>DocumentLibraryForm</Edit>
-  <New>DocumentLibraryForm</New>
-</FormTemplates>
+<file path=customXml/itemProps1.xml><?xml version="1.0" encoding="utf-8"?>
+<ds:datastoreItem xmlns:ds="http://schemas.openxmlformats.org/officeDocument/2006/customXml" ds:itemID="{F9CEBC9B-9A76-4482-8B1A-93955FDC7AC5}">
+  <ds:schemaRefs>
+    <ds:schemaRef ds:uri="http://schemas.microsoft.com/sharepoint/v3/contenttype/forms"/>
+  </ds:schemaRefs>
+</ds:datastoreItem>
 </file>
 
-<file path=customXml/itemProps1.xml><?xml version="1.0" encoding="utf-8"?>
+<file path=customXml/itemProps2.xml><?xml version="1.0" encoding="utf-8"?>
 <ds:datastoreItem xmlns:ds="http://schemas.openxmlformats.org/officeDocument/2006/customXml" ds:itemID="{BA9BB1A8-A2FE-4A41-B560-DABE51110B6A}">
   <ds:schemaRefs>
     <ds:schemaRef ds:uri="http://schemas.microsoft.com/office/2006/metadata/contentType"/>
@@ -4061,12 +4126,4 @@
     <ds:schemaRef ds:uri="http://schemas.microsoft.com/internal/obd"/>
   </ds:schemaRefs>
 </ds:datastoreItem>
-</file>
-
-<file path=customXml/itemProps2.xml><?xml version="1.0" encoding="utf-8"?>
-<ds:datastoreItem xmlns:ds="http://schemas.openxmlformats.org/officeDocument/2006/customXml" ds:itemID="{F9CEBC9B-9A76-4482-8B1A-93955FDC7AC5}">
-  <ds:schemaRefs>
-    <ds:schemaRef ds:uri="http://schemas.microsoft.com/sharepoint/v3/contenttype/forms"/>
-  </ds:schemaRefs>
-</ds:datastoreItem>
 </file>
</xml_diff>